<commit_message>
add builder ,check concept can work
</commit_message>
<xml_diff>
--- a/Project.docx
+++ b/Project.docx
@@ -718,52 +718,32 @@
       <w:proofErr w:type="spellEnd"/>
     </w:p>
     <w:p>
-      <w:r>
-        <w:rPr>
-          <w:rFonts w:hint="eastAsia"/>
-        </w:rPr>
-        <w:t>建立資料夾架構跟內容</w:t>
-      </w:r>
-    </w:p>
-    <w:p>
-      <w:pPr>
-        <w:rPr>
-          <w:rFonts w:hint="eastAsia"/>
-        </w:rPr>
-      </w:pPr>
-      <w:r>
-        <w:rPr>
-          <w:rFonts w:hint="eastAsia"/>
-        </w:rPr>
-        <w:t>讓所有基礎類別生成並讓通過測試</w:t>
-      </w:r>
-    </w:p>
-    <w:p>
-      <w:pPr>
+      <w:pPr>
+        <w:rPr>
+          <w:strike/>
+        </w:rPr>
+      </w:pPr>
+      <w:r>
         <w:rPr>
           <w:rFonts w:hint="eastAsia"/>
           <w:strike/>
         </w:rPr>
-      </w:pPr>
-      <w:r>
+        <w:t>建立資料夾架構跟內容</w:t>
+      </w:r>
+    </w:p>
+    <w:p>
+      <w:pPr>
         <w:rPr>
           <w:rFonts w:hint="eastAsia"/>
           <w:strike/>
         </w:rPr>
-        <w:t>確認</w:t>
-      </w:r>
-      <w:r>
-        <w:rPr>
-          <w:strike/>
-        </w:rPr>
-        <w:t xml:space="preserve">basic.py </w:t>
-      </w:r>
+      </w:pPr>
       <w:r>
         <w:rPr>
           <w:rFonts w:hint="eastAsia"/>
           <w:strike/>
         </w:rPr>
-        <w:t>建立完成，並通過測</w:t>
+        <w:t>讓所有基礎類別生成並讓通過測試</w:t>
       </w:r>
     </w:p>
     <w:p>
@@ -782,35 +762,63 @@
       </w:r>
       <w:r>
         <w:rPr>
+          <w:strike/>
+        </w:rPr>
+        <w:t xml:space="preserve">basic.py </w:t>
+      </w:r>
+      <w:r>
+        <w:rPr>
           <w:rFonts w:hint="eastAsia"/>
           <w:strike/>
         </w:rPr>
-        <w:t xml:space="preserve"> </w:t>
-      </w:r>
-      <w:r>
-        <w:rPr>
-          <w:strike/>
-        </w:rPr>
-        <w:t>base</w:t>
-      </w:r>
-      <w:r>
+        <w:t>建立完成，並通過測</w:t>
+      </w:r>
+    </w:p>
+    <w:p>
+      <w:pPr>
         <w:rPr>
           <w:rFonts w:hint="eastAsia"/>
           <w:strike/>
         </w:rPr>
-        <w:t>.</w:t>
-      </w:r>
-      <w:r>
-        <w:rPr>
-          <w:strike/>
-        </w:rPr>
-        <w:t xml:space="preserve">py </w:t>
-      </w:r>
+      </w:pPr>
       <w:r>
         <w:rPr>
           <w:rFonts w:hint="eastAsia"/>
           <w:strike/>
         </w:rPr>
+        <w:t>確認</w:t>
+      </w:r>
+      <w:r>
+        <w:rPr>
+          <w:rFonts w:hint="eastAsia"/>
+          <w:strike/>
+        </w:rPr>
+        <w:t xml:space="preserve"> </w:t>
+      </w:r>
+      <w:r>
+        <w:rPr>
+          <w:strike/>
+        </w:rPr>
+        <w:t>base</w:t>
+      </w:r>
+      <w:r>
+        <w:rPr>
+          <w:rFonts w:hint="eastAsia"/>
+          <w:strike/>
+        </w:rPr>
+        <w:t>.</w:t>
+      </w:r>
+      <w:r>
+        <w:rPr>
+          <w:strike/>
+        </w:rPr>
+        <w:t xml:space="preserve">py </w:t>
+      </w:r>
+      <w:r>
+        <w:rPr>
+          <w:rFonts w:hint="eastAsia"/>
+          <w:strike/>
+        </w:rPr>
         <w:t>建立完成，並通過測</w:t>
       </w:r>
     </w:p>
@@ -818,35 +826,46 @@
       <w:pPr>
         <w:rPr>
           <w:rFonts w:hint="eastAsia"/>
+          <w:strike/>
         </w:rPr>
       </w:pPr>
       <w:r>
         <w:rPr>
           <w:rFonts w:hint="eastAsia"/>
+          <w:strike/>
         </w:rPr>
         <w:t>確認</w:t>
       </w:r>
       <w:r>
         <w:rPr>
           <w:rFonts w:hint="eastAsia"/>
+          <w:strike/>
         </w:rPr>
         <w:t xml:space="preserve"> </w:t>
       </w:r>
       <w:r>
+        <w:rPr>
+          <w:strike/>
+        </w:rPr>
         <w:t>variable</w:t>
       </w:r>
       <w:r>
         <w:rPr>
           <w:rFonts w:hint="eastAsia"/>
+          <w:strike/>
         </w:rPr>
         <w:t>.</w:t>
       </w:r>
       <w:r>
+        <w:rPr>
+          <w:strike/>
+        </w:rPr>
         <w:t xml:space="preserve">py </w:t>
       </w:r>
       <w:r>
         <w:rPr>
           <w:rFonts w:hint="eastAsia"/>
+          <w:strike/>
         </w:rPr>
         <w:t>建立完成，並通過測</w:t>
       </w:r>
@@ -855,39 +874,52 @@
       <w:pPr>
         <w:rPr>
           <w:rFonts w:hint="eastAsia"/>
-        </w:rPr>
-      </w:pPr>
+          <w:strike/>
+        </w:rPr>
+      </w:pPr>
+      <w:bookmarkStart w:id="0" w:name="_GoBack"/>
       <w:r>
         <w:rPr>
           <w:rFonts w:hint="eastAsia"/>
+          <w:strike/>
         </w:rPr>
         <w:t>確認</w:t>
       </w:r>
       <w:r>
         <w:rPr>
           <w:rFonts w:hint="eastAsia"/>
+          <w:strike/>
         </w:rPr>
         <w:t xml:space="preserve"> </w:t>
       </w:r>
       <w:r>
+        <w:rPr>
+          <w:strike/>
+        </w:rPr>
         <w:t>operator</w:t>
       </w:r>
       <w:r>
         <w:rPr>
           <w:rFonts w:hint="eastAsia"/>
+          <w:strike/>
         </w:rPr>
         <w:t>.</w:t>
       </w:r>
       <w:r>
+        <w:rPr>
+          <w:strike/>
+        </w:rPr>
         <w:t xml:space="preserve">py </w:t>
       </w:r>
       <w:r>
         <w:rPr>
           <w:rFonts w:hint="eastAsia"/>
+          <w:strike/>
         </w:rPr>
         <w:t>建立完成，並通過測</w:t>
       </w:r>
     </w:p>
+    <w:bookmarkEnd w:id="0"/>
     <w:p>
       <w:pPr>
         <w:rPr>
@@ -10347,15 +10379,13 @@
       <w:pPr>
         <w:widowControl/>
         <w:rPr>
-          <w:rFonts w:ascii="HannotateTC-W5" w:eastAsia="HannotateTC-W5" w:hAnsi="HannotateTC-W5" w:cs="新細明體"/>
-          <w:color w:val="000000"/>
-          <w:kern w:val="0"/>
-          <w:sz w:val="18"/>
-          <w:szCs w:val="18"/>
-        </w:rPr>
-      </w:pPr>
-      <w:bookmarkStart w:id="0" w:name="_GoBack"/>
-      <w:bookmarkEnd w:id="0"/>
+          <w:rFonts w:ascii="HannotateTC-W5" w:eastAsia="HannotateTC-W5" w:hAnsi="HannotateTC-W5" w:cs="新細明體" w:hint="eastAsia"/>
+          <w:color w:val="000000"/>
+          <w:kern w:val="0"/>
+          <w:sz w:val="18"/>
+          <w:szCs w:val="18"/>
+        </w:rPr>
+      </w:pPr>
     </w:p>
     <w:p>
       <w:pPr>

</xml_diff>